<commit_message>
New solution to qtc template
</commit_message>
<xml_diff>
--- a/Templates/QTC-MVP.docx
+++ b/Templates/QTC-MVP.docx
@@ -46,317 +46,185 @@
         <w:t>Competencies &amp; Experience</w:t>
       </w:r>
     </w:p>
-    <w:tbl>
-      <w:tblPr>
-        <w:tblStyle w:val="TableGrid"/>
-        <w:tblW w:w="8856" w:type="dxa"/>
-        <w:tblLook w:val="04A0" w:firstRow="1" w:lastRow="0" w:firstColumn="1" w:lastColumn="0" w:noHBand="0" w:noVBand="1"/>
-      </w:tblPr>
-      <w:tblGrid>
-        <w:gridCol w:w="2952"/>
-        <w:gridCol w:w="2952"/>
-        <w:gridCol w:w="2952"/>
-      </w:tblGrid>
-      <w:tr>
-        <w:tc>
-          <w:tcPr>
-            <w:tcW w:w="2952" w:type="dxa"/>
-          </w:tcPr>
-          <w:tbl>
-            <w:tblPr>
-              <w:tblW w:w="0" w:type="auto"/>
-              <w:tblLook w:val="04A0" w:firstRow="1" w:lastRow="0" w:firstColumn="1" w:lastColumn="0" w:noHBand="0" w:noVBand="1"/>
-            </w:tblPr>
-            <w:tblGrid>
-              <w:gridCol w:w="2736"/>
-            </w:tblGrid>
-            <w:tr>
-              <w:tc>
-                <w:tcPr>
-                  <w:tcW w:w="2880" w:type="dxa"/>
-                  <w:hideMark/>
-                </w:tcPr>
-                <w:p>
-                  <w:r>
-                    <w:t>Criterion</w:t>
-                  </w:r>
-                </w:p>
-              </w:tc>
-            </w:tr>
-            <w:tr>
-              <w:tc>
-                <w:tcPr>
-                  <w:tcW w:w="2880" w:type="dxa"/>
-                  <w:hideMark/>
-                </w:tcPr>
-                <w:p/>
-              </w:tc>
-            </w:tr>
-          </w:tbl>
-          <w:p>
-            <w:pPr>
-              <w:pStyle w:val="Heading2"/>
-              <w:rPr>
-                <w:lang w:val="en-NL"/>
-              </w:rPr>
-            </w:pPr>
-          </w:p>
-        </w:tc>
-        <w:tc>
-          <w:tcPr>
-            <w:tcW w:w="2952" w:type="dxa"/>
-          </w:tcPr>
-          <w:tbl>
-            <w:tblPr>
-              <w:tblW w:w="0" w:type="auto"/>
-              <w:tblLook w:val="04A0" w:firstRow="1" w:lastRow="0" w:firstColumn="1" w:lastColumn="0" w:noHBand="0" w:noVBand="1"/>
-            </w:tblPr>
-            <w:tblGrid>
-              <w:gridCol w:w="2736"/>
-            </w:tblGrid>
-            <w:tr>
-              <w:tc>
-                <w:tcPr>
-                  <w:tcW w:w="2880" w:type="dxa"/>
-                  <w:hideMark/>
-                </w:tcPr>
-                <w:p>
-                  <w:r>
-                    <w:t>Value/Score</w:t>
-                  </w:r>
-                </w:p>
-              </w:tc>
-            </w:tr>
-            <w:tr>
-              <w:tc>
-                <w:tcPr>
-                  <w:tcW w:w="2880" w:type="dxa"/>
-                </w:tcPr>
-                <w:p/>
-              </w:tc>
-            </w:tr>
-          </w:tbl>
-          <w:p>
-            <w:pPr>
-              <w:pStyle w:val="Heading2"/>
-              <w:rPr>
-                <w:lang w:val="en-NL"/>
-              </w:rPr>
-            </w:pPr>
-          </w:p>
-        </w:tc>
-        <w:tc>
-          <w:tcPr>
-            <w:tcW w:w="2952" w:type="dxa"/>
-          </w:tcPr>
-          <w:tbl>
-            <w:tblPr>
-              <w:tblW w:w="0" w:type="auto"/>
-              <w:tblLook w:val="04A0" w:firstRow="1" w:lastRow="0" w:firstColumn="1" w:lastColumn="0" w:noHBand="0" w:noVBand="1"/>
-            </w:tblPr>
-            <w:tblGrid>
-              <w:gridCol w:w="2736"/>
-            </w:tblGrid>
-            <w:tr>
-              <w:tc>
-                <w:tcPr>
-                  <w:tcW w:w="2880" w:type="dxa"/>
-                  <w:hideMark/>
-                </w:tcPr>
-                <w:p>
-                  <w:r>
-                    <w:t>Evidence</w:t>
-                  </w:r>
-                </w:p>
-              </w:tc>
-            </w:tr>
-            <w:tr>
-              <w:tc>
-                <w:tcPr>
-                  <w:tcW w:w="2880" w:type="dxa"/>
-                </w:tcPr>
-                <w:p/>
-              </w:tc>
-            </w:tr>
-          </w:tbl>
-          <w:p>
-            <w:pPr>
-              <w:pStyle w:val="Heading2"/>
-              <w:rPr>
-                <w:lang w:val="en-NL"/>
-              </w:rPr>
-            </w:pPr>
-          </w:p>
-        </w:tc>
-      </w:tr>
-      <w:tr>
-        <w:tc>
-          <w:tcPr>
-            <w:tcW w:w="2952" w:type="dxa"/>
-          </w:tcPr>
-          <w:p>
-            <w:pPr>
-              <w:pStyle w:val="Heading2"/>
-              <w:rPr>
-                <w:b w:val="0"/>
-                <w:bCs w:val="0"/>
-              </w:rPr>
-            </w:pPr>
-            <w:r>
-              <w:rPr>
-                <w:b w:val="0"/>
-                <w:bCs w:val="0"/>
-                <w:color w:val="000000" w:themeColor="text1"/>
-              </w:rPr>
-              <w:t xml:space="preserve">{% for key, detail in candidate[0].items() if key != "Name" %}{{ key }}{% if not </w:t>
-            </w:r>
-            <w:proofErr w:type="spellStart"/>
-            <w:r>
-              <w:rPr>
-                <w:b w:val="0"/>
-                <w:bCs w:val="0"/>
-                <w:color w:val="000000" w:themeColor="text1"/>
-              </w:rPr>
-              <w:t>loop.last</w:t>
-            </w:r>
-            <w:proofErr w:type="spellEnd"/>
-            <w:r>
-              <w:rPr>
-                <w:b w:val="0"/>
-                <w:bCs w:val="0"/>
-                <w:color w:val="000000" w:themeColor="text1"/>
-              </w:rPr>
-              <w:t xml:space="preserve"> %}</w:t>
-            </w:r>
-            <w:r>
-              <w:rPr>
-                <w:b w:val="0"/>
-                <w:bCs w:val="0"/>
-                <w:color w:val="000000" w:themeColor="text1"/>
-              </w:rPr>
-              <w:br/>
-              <w:t xml:space="preserve">{% endif %}{% </w:t>
-            </w:r>
-            <w:proofErr w:type="spellStart"/>
-            <w:r>
-              <w:rPr>
-                <w:b w:val="0"/>
-                <w:bCs w:val="0"/>
-                <w:color w:val="000000" w:themeColor="text1"/>
-              </w:rPr>
-              <w:t>endfor</w:t>
-            </w:r>
-            <w:proofErr w:type="spellEnd"/>
-            <w:r>
-              <w:rPr>
-                <w:b w:val="0"/>
-                <w:bCs w:val="0"/>
-                <w:color w:val="000000" w:themeColor="text1"/>
-              </w:rPr>
-              <w:t xml:space="preserve"> %}</w:t>
-            </w:r>
-          </w:p>
-        </w:tc>
-        <w:tc>
-          <w:tcPr>
-            <w:tcW w:w="2952" w:type="dxa"/>
-          </w:tcPr>
-          <w:p>
-            <w:r>
-              <w:t xml:space="preserve">{% for key, detail in candidate[0].items() if key != "Name" %}{{ </w:t>
-            </w:r>
-            <w:proofErr w:type="spellStart"/>
-            <w:r>
-              <w:t>detail.value</w:t>
-            </w:r>
-            <w:proofErr w:type="spellEnd"/>
-            <w:r>
-              <w:t xml:space="preserve"> if "value" in detail else </w:t>
-            </w:r>
-            <w:proofErr w:type="spellStart"/>
-            <w:r>
-              <w:t>detail.score</w:t>
-            </w:r>
-            <w:proofErr w:type="spellEnd"/>
-            <w:r>
-              <w:t xml:space="preserve"> }}{% if not </w:t>
-            </w:r>
-            <w:proofErr w:type="spellStart"/>
-            <w:r>
-              <w:t>loop.last</w:t>
-            </w:r>
-            <w:proofErr w:type="spellEnd"/>
-            <w:r>
-              <w:t xml:space="preserve"> %}</w:t>
-            </w:r>
-            <w:r>
-              <w:br/>
-              <w:t xml:space="preserve">{% endif %}{% </w:t>
-            </w:r>
-            <w:proofErr w:type="spellStart"/>
-            <w:r>
-              <w:t>endfor</w:t>
-            </w:r>
-            <w:proofErr w:type="spellEnd"/>
-            <w:r>
-              <w:t xml:space="preserve"> %}</w:t>
-            </w:r>
-          </w:p>
-          <w:p>
-            <w:pPr>
-              <w:pStyle w:val="Heading2"/>
-            </w:pPr>
-          </w:p>
-        </w:tc>
-        <w:tc>
-          <w:tcPr>
-            <w:tcW w:w="2952" w:type="dxa"/>
-          </w:tcPr>
-          <w:p>
-            <w:r>
-              <w:t xml:space="preserve">{% for key, detail in candidate[0].items() if key != "Name" %}{{ </w:t>
-            </w:r>
-            <w:proofErr w:type="spellStart"/>
-            <w:r>
-              <w:t>detail.evidence</w:t>
-            </w:r>
-            <w:proofErr w:type="spellEnd"/>
-            <w:r>
-              <w:t xml:space="preserve"> }}{% if not </w:t>
-            </w:r>
-            <w:proofErr w:type="spellStart"/>
-            <w:r>
-              <w:t>loop.last</w:t>
-            </w:r>
-            <w:proofErr w:type="spellEnd"/>
-            <w:r>
-              <w:t xml:space="preserve"> %}</w:t>
-            </w:r>
-            <w:r>
-              <w:br/>
-              <w:t xml:space="preserve">{% endif %}{% </w:t>
-            </w:r>
-            <w:proofErr w:type="spellStart"/>
-            <w:r>
-              <w:t>endfor</w:t>
-            </w:r>
-            <w:proofErr w:type="spellEnd"/>
-            <w:r>
-              <w:t xml:space="preserve"> %}</w:t>
-            </w:r>
-          </w:p>
-          <w:p>
-            <w:pPr>
-              <w:pStyle w:val="Heading2"/>
-            </w:pPr>
-          </w:p>
-        </w:tc>
-      </w:tr>
-    </w:tbl>
     <w:p>
       <w:pPr>
         <w:pStyle w:val="Heading2"/>
+        <w:rPr>
+          <w:rFonts w:asciiTheme="minorHAnsi" w:hAnsiTheme="minorHAnsi"/>
+          <w:color w:val="000000" w:themeColor="text1"/>
+          <w:sz w:val="22"/>
+          <w:szCs w:val="22"/>
+        </w:rPr>
       </w:pPr>
+      <w:r>
+        <w:rPr>
+          <w:rFonts w:asciiTheme="minorHAnsi" w:hAnsiTheme="minorHAnsi"/>
+          <w:color w:val="000000" w:themeColor="text1"/>
+          <w:sz w:val="22"/>
+          <w:szCs w:val="22"/>
+        </w:rPr>
+        <w:t>| Criterion | Value/Score | Evidence |</w:t>
+      </w:r>
+    </w:p>
+    <w:p>
+      <w:pPr>
+        <w:pStyle w:val="Heading2"/>
+        <w:rPr>
+          <w:rFonts w:asciiTheme="minorHAnsi" w:hAnsiTheme="minorHAnsi"/>
+          <w:color w:val="000000" w:themeColor="text1"/>
+          <w:sz w:val="22"/>
+          <w:szCs w:val="22"/>
+        </w:rPr>
+      </w:pPr>
+      <w:r>
+        <w:rPr>
+          <w:rFonts w:asciiTheme="minorHAnsi" w:hAnsiTheme="minorHAnsi"/>
+          <w:color w:val="000000" w:themeColor="text1"/>
+          <w:sz w:val="22"/>
+          <w:szCs w:val="22"/>
+        </w:rPr>
+        <w:t>{% for key, detail in candidate[0].items() if key != "Name" and key != "</w:t>
+      </w:r>
+      <w:proofErr w:type="spellStart"/>
+      <w:r>
+        <w:rPr>
+          <w:rFonts w:asciiTheme="minorHAnsi" w:hAnsiTheme="minorHAnsi"/>
+          <w:color w:val="000000" w:themeColor="text1"/>
+          <w:sz w:val="22"/>
+          <w:szCs w:val="22"/>
+        </w:rPr>
+        <w:t>template_name</w:t>
+      </w:r>
+      <w:proofErr w:type="spellEnd"/>
+      <w:r>
+        <w:rPr>
+          <w:rFonts w:asciiTheme="minorHAnsi" w:hAnsiTheme="minorHAnsi"/>
+          <w:color w:val="000000" w:themeColor="text1"/>
+          <w:sz w:val="22"/>
+          <w:szCs w:val="22"/>
+        </w:rPr>
+        <w:t>" %}</w:t>
+      </w:r>
+    </w:p>
+    <w:p>
+      <w:pPr>
+        <w:pStyle w:val="Heading2"/>
+        <w:rPr>
+          <w:rFonts w:asciiTheme="minorHAnsi" w:hAnsiTheme="minorHAnsi"/>
+          <w:color w:val="000000" w:themeColor="text1"/>
+          <w:sz w:val="22"/>
+          <w:szCs w:val="22"/>
+        </w:rPr>
+      </w:pPr>
+      <w:r>
+        <w:rPr>
+          <w:rFonts w:asciiTheme="minorHAnsi" w:hAnsiTheme="minorHAnsi"/>
+          <w:color w:val="000000" w:themeColor="text1"/>
+          <w:sz w:val="22"/>
+          <w:szCs w:val="22"/>
+        </w:rPr>
+        <w:t xml:space="preserve">| {{ key }} | {{ </w:t>
+      </w:r>
+      <w:proofErr w:type="spellStart"/>
+      <w:r>
+        <w:rPr>
+          <w:rFonts w:asciiTheme="minorHAnsi" w:hAnsiTheme="minorHAnsi"/>
+          <w:color w:val="000000" w:themeColor="text1"/>
+          <w:sz w:val="22"/>
+          <w:szCs w:val="22"/>
+        </w:rPr>
+        <w:t>detail.value</w:t>
+      </w:r>
+      <w:proofErr w:type="spellEnd"/>
+      <w:r>
+        <w:rPr>
+          <w:rFonts w:asciiTheme="minorHAnsi" w:hAnsiTheme="minorHAnsi"/>
+          <w:color w:val="000000" w:themeColor="text1"/>
+          <w:sz w:val="22"/>
+          <w:szCs w:val="22"/>
+        </w:rPr>
+        <w:t xml:space="preserve"> if "value" in detail else </w:t>
+      </w:r>
+      <w:proofErr w:type="spellStart"/>
+      <w:r>
+        <w:rPr>
+          <w:rFonts w:asciiTheme="minorHAnsi" w:hAnsiTheme="minorHAnsi"/>
+          <w:color w:val="000000" w:themeColor="text1"/>
+          <w:sz w:val="22"/>
+          <w:szCs w:val="22"/>
+        </w:rPr>
+        <w:t>detail.score</w:t>
+      </w:r>
+      <w:proofErr w:type="spellEnd"/>
+      <w:r>
+        <w:rPr>
+          <w:rFonts w:asciiTheme="minorHAnsi" w:hAnsiTheme="minorHAnsi"/>
+          <w:color w:val="000000" w:themeColor="text1"/>
+          <w:sz w:val="22"/>
+          <w:szCs w:val="22"/>
+        </w:rPr>
+        <w:t xml:space="preserve"> }} | {{ </w:t>
+      </w:r>
+      <w:proofErr w:type="spellStart"/>
+      <w:r>
+        <w:rPr>
+          <w:rFonts w:asciiTheme="minorHAnsi" w:hAnsiTheme="minorHAnsi"/>
+          <w:color w:val="000000" w:themeColor="text1"/>
+          <w:sz w:val="22"/>
+          <w:szCs w:val="22"/>
+        </w:rPr>
+        <w:t>detail.evidence</w:t>
+      </w:r>
+      <w:proofErr w:type="spellEnd"/>
+      <w:r>
+        <w:rPr>
+          <w:rFonts w:asciiTheme="minorHAnsi" w:hAnsiTheme="minorHAnsi"/>
+          <w:color w:val="000000" w:themeColor="text1"/>
+          <w:sz w:val="22"/>
+          <w:szCs w:val="22"/>
+        </w:rPr>
+        <w:t xml:space="preserve"> }} |</w:t>
+      </w:r>
+    </w:p>
+    <w:p>
+      <w:pPr>
+        <w:pStyle w:val="Heading2"/>
+        <w:rPr>
+          <w:rFonts w:asciiTheme="minorHAnsi" w:hAnsiTheme="minorHAnsi"/>
+          <w:color w:val="000000" w:themeColor="text1"/>
+          <w:sz w:val="22"/>
+          <w:szCs w:val="22"/>
+        </w:rPr>
+      </w:pPr>
+      <w:r>
+        <w:rPr>
+          <w:rFonts w:asciiTheme="minorHAnsi" w:hAnsiTheme="minorHAnsi"/>
+          <w:color w:val="000000" w:themeColor="text1"/>
+          <w:sz w:val="22"/>
+          <w:szCs w:val="22"/>
+        </w:rPr>
+        <w:t xml:space="preserve">{% </w:t>
+      </w:r>
+      <w:proofErr w:type="spellStart"/>
+      <w:r>
+        <w:rPr>
+          <w:rFonts w:asciiTheme="minorHAnsi" w:hAnsiTheme="minorHAnsi"/>
+          <w:color w:val="000000" w:themeColor="text1"/>
+          <w:sz w:val="22"/>
+          <w:szCs w:val="22"/>
+        </w:rPr>
+        <w:t>endfor</w:t>
+      </w:r>
+      <w:proofErr w:type="spellEnd"/>
+      <w:r>
+        <w:rPr>
+          <w:rFonts w:asciiTheme="minorHAnsi" w:hAnsiTheme="minorHAnsi"/>
+          <w:color w:val="000000" w:themeColor="text1"/>
+          <w:sz w:val="22"/>
+          <w:szCs w:val="22"/>
+        </w:rPr>
+        <w:t xml:space="preserve"> %}</w:t>
+      </w:r>
     </w:p>
     <w:sectPr>
       <w:pgSz w:w="12240" w:h="15840"/>

</xml_diff>

<commit_message>
Solution to the qtc template
</commit_message>
<xml_diff>
--- a/Templates/QTC-MVP.docx
+++ b/Templates/QTC-MVP.docx
@@ -46,6 +46,534 @@
         <w:t>Competencies &amp; Experience</w:t>
       </w:r>
     </w:p>
+    <w:tbl>
+      <w:tblPr>
+        <w:tblW w:w="0" w:type="auto"/>
+        <w:tblCellSpacing w:w="15" w:type="dxa"/>
+        <w:tblCellMar>
+          <w:top w:w="15" w:type="dxa"/>
+          <w:left w:w="15" w:type="dxa"/>
+          <w:bottom w:w="15" w:type="dxa"/>
+          <w:right w:w="15" w:type="dxa"/>
+        </w:tblCellMar>
+        <w:tblLook w:val="04A0" w:firstRow="1" w:lastRow="0" w:firstColumn="1" w:lastColumn="0" w:noHBand="0" w:noVBand="1"/>
+      </w:tblPr>
+      <w:tblGrid>
+        <w:gridCol w:w="4484"/>
+        <w:gridCol w:w="2590"/>
+        <w:gridCol w:w="1656"/>
+      </w:tblGrid>
+      <w:tr>
+        <w:trPr>
+          <w:tblHeader/>
+          <w:tblCellSpacing w:w="15" w:type="dxa"/>
+        </w:trPr>
+        <w:tc>
+          <w:tcPr>
+            <w:tcW w:w="0" w:type="auto"/>
+            <w:vAlign w:val="center"/>
+            <w:hideMark/>
+          </w:tcPr>
+          <w:p>
+            <w:pPr>
+              <w:pStyle w:val="Heading1"/>
+              <w:rPr>
+                <w:rFonts w:asciiTheme="minorHAnsi" w:hAnsiTheme="minorHAnsi"/>
+                <w:b w:val="0"/>
+                <w:bCs w:val="0"/>
+                <w:i/>
+                <w:iCs/>
+                <w:color w:val="auto"/>
+                <w:sz w:val="22"/>
+                <w:szCs w:val="22"/>
+                <w:lang w:val="en-NL"/>
+              </w:rPr>
+            </w:pPr>
+            <w:r>
+              <w:rPr>
+                <w:rFonts w:asciiTheme="minorHAnsi" w:hAnsiTheme="minorHAnsi"/>
+                <w:b w:val="0"/>
+                <w:bCs w:val="0"/>
+                <w:i/>
+                <w:iCs/>
+                <w:color w:val="000000" w:themeColor="text1"/>
+                <w:sz w:val="22"/>
+                <w:szCs w:val="22"/>
+              </w:rPr>
+              <w:t>Criterion</w:t>
+            </w:r>
+          </w:p>
+        </w:tc>
+        <w:tc>
+          <w:tcPr>
+            <w:tcW w:w="0" w:type="auto"/>
+            <w:vAlign w:val="center"/>
+            <w:hideMark/>
+          </w:tcPr>
+          <w:p>
+            <w:pPr>
+              <w:pStyle w:val="Heading1"/>
+              <w:rPr>
+                <w:rFonts w:asciiTheme="minorHAnsi" w:hAnsiTheme="minorHAnsi"/>
+                <w:b w:val="0"/>
+                <w:bCs w:val="0"/>
+                <w:i/>
+                <w:iCs/>
+                <w:color w:val="auto"/>
+                <w:sz w:val="22"/>
+                <w:szCs w:val="22"/>
+                <w:lang w:val="en-NL"/>
+              </w:rPr>
+            </w:pPr>
+            <w:r>
+              <w:rPr>
+                <w:rFonts w:asciiTheme="minorHAnsi" w:hAnsiTheme="minorHAnsi"/>
+                <w:b w:val="0"/>
+                <w:bCs w:val="0"/>
+                <w:i/>
+                <w:iCs/>
+                <w:color w:val="000000" w:themeColor="text1"/>
+                <w:sz w:val="22"/>
+                <w:szCs w:val="22"/>
+              </w:rPr>
+              <w:t>Value/Score</w:t>
+            </w:r>
+          </w:p>
+        </w:tc>
+        <w:tc>
+          <w:tcPr>
+            <w:tcW w:w="0" w:type="auto"/>
+            <w:vAlign w:val="center"/>
+            <w:hideMark/>
+          </w:tcPr>
+          <w:p>
+            <w:pPr>
+              <w:pStyle w:val="Heading1"/>
+              <w:rPr>
+                <w:rFonts w:asciiTheme="minorHAnsi" w:hAnsiTheme="minorHAnsi"/>
+                <w:b w:val="0"/>
+                <w:bCs w:val="0"/>
+                <w:i/>
+                <w:iCs/>
+                <w:color w:val="auto"/>
+                <w:sz w:val="22"/>
+                <w:szCs w:val="22"/>
+                <w:lang w:val="en-NL"/>
+              </w:rPr>
+            </w:pPr>
+            <w:r>
+              <w:rPr>
+                <w:rFonts w:asciiTheme="minorHAnsi" w:hAnsiTheme="minorHAnsi"/>
+                <w:b w:val="0"/>
+                <w:bCs w:val="0"/>
+                <w:i/>
+                <w:iCs/>
+                <w:color w:val="000000" w:themeColor="text1"/>
+                <w:sz w:val="22"/>
+                <w:szCs w:val="22"/>
+              </w:rPr>
+              <w:t>Evidence</w:t>
+            </w:r>
+          </w:p>
+        </w:tc>
+      </w:tr>
+      <w:tr>
+        <w:trPr>
+          <w:tblCellSpacing w:w="15" w:type="dxa"/>
+        </w:trPr>
+        <w:tc>
+          <w:tcPr>
+            <w:tcW w:w="0" w:type="auto"/>
+            <w:vAlign w:val="center"/>
+            <w:hideMark/>
+          </w:tcPr>
+          <w:p>
+            <w:pPr>
+              <w:pStyle w:val="Heading2"/>
+              <w:rPr>
+                <w:rFonts w:asciiTheme="minorHAnsi" w:hAnsiTheme="minorHAnsi"/>
+                <w:b w:val="0"/>
+                <w:bCs w:val="0"/>
+                <w:color w:val="000000" w:themeColor="text1"/>
+                <w:sz w:val="22"/>
+                <w:szCs w:val="22"/>
+              </w:rPr>
+            </w:pPr>
+            <w:r>
+              <w:rPr>
+                <w:rFonts w:asciiTheme="minorHAnsi" w:hAnsiTheme="minorHAnsi"/>
+                <w:b w:val="0"/>
+                <w:bCs w:val="0"/>
+                <w:color w:val="000000" w:themeColor="text1"/>
+                <w:sz w:val="22"/>
+                <w:szCs w:val="22"/>
+              </w:rPr>
+              <w:t>{% for key, detail in candidate[0].items() if key != "Name" and key != "</w:t>
+            </w:r>
+            <w:proofErr w:type="spellStart"/>
+            <w:r>
+              <w:rPr>
+                <w:rFonts w:asciiTheme="minorHAnsi" w:hAnsiTheme="minorHAnsi"/>
+                <w:b w:val="0"/>
+                <w:bCs w:val="0"/>
+                <w:color w:val="000000" w:themeColor="text1"/>
+                <w:sz w:val="22"/>
+                <w:szCs w:val="22"/>
+              </w:rPr>
+              <w:t>template_name</w:t>
+            </w:r>
+            <w:proofErr w:type="spellEnd"/>
+            <w:r>
+              <w:rPr>
+                <w:rFonts w:asciiTheme="minorHAnsi" w:hAnsiTheme="minorHAnsi"/>
+                <w:b w:val="0"/>
+                <w:bCs w:val="0"/>
+                <w:color w:val="000000" w:themeColor="text1"/>
+                <w:sz w:val="22"/>
+                <w:szCs w:val="22"/>
+              </w:rPr>
+              <w:t>" %}</w:t>
+            </w:r>
+          </w:p>
+          <w:p>
+            <w:pPr>
+              <w:pStyle w:val="Heading1"/>
+              <w:rPr>
+                <w:rFonts w:asciiTheme="minorHAnsi" w:hAnsiTheme="minorHAnsi"/>
+                <w:b w:val="0"/>
+                <w:bCs w:val="0"/>
+                <w:color w:val="auto"/>
+                <w:sz w:val="22"/>
+                <w:szCs w:val="22"/>
+              </w:rPr>
+            </w:pPr>
+          </w:p>
+        </w:tc>
+        <w:tc>
+          <w:tcPr>
+            <w:tcW w:w="0" w:type="auto"/>
+            <w:vAlign w:val="center"/>
+          </w:tcPr>
+          <w:p>
+            <w:pPr>
+              <w:pStyle w:val="Heading1"/>
+              <w:rPr>
+                <w:rFonts w:asciiTheme="minorHAnsi" w:hAnsiTheme="minorHAnsi"/>
+                <w:b w:val="0"/>
+                <w:bCs w:val="0"/>
+                <w:color w:val="auto"/>
+                <w:sz w:val="22"/>
+                <w:szCs w:val="22"/>
+                <w:lang w:val="en-NL"/>
+              </w:rPr>
+            </w:pPr>
+          </w:p>
+        </w:tc>
+        <w:tc>
+          <w:tcPr>
+            <w:tcW w:w="0" w:type="auto"/>
+            <w:vAlign w:val="center"/>
+            <w:hideMark/>
+          </w:tcPr>
+          <w:p>
+            <w:pPr>
+              <w:pStyle w:val="Heading1"/>
+              <w:rPr>
+                <w:rFonts w:asciiTheme="minorHAnsi" w:hAnsiTheme="minorHAnsi"/>
+                <w:b w:val="0"/>
+                <w:bCs w:val="0"/>
+                <w:color w:val="auto"/>
+                <w:sz w:val="22"/>
+                <w:szCs w:val="22"/>
+                <w:lang w:val="en-NL"/>
+              </w:rPr>
+            </w:pPr>
+          </w:p>
+        </w:tc>
+      </w:tr>
+      <w:tr>
+        <w:trPr>
+          <w:tblCellSpacing w:w="15" w:type="dxa"/>
+        </w:trPr>
+        <w:tc>
+          <w:tcPr>
+            <w:tcW w:w="0" w:type="auto"/>
+            <w:vAlign w:val="center"/>
+            <w:hideMark/>
+          </w:tcPr>
+          <w:p>
+            <w:pPr>
+              <w:pStyle w:val="Heading1"/>
+              <w:rPr>
+                <w:rFonts w:asciiTheme="minorHAnsi" w:hAnsiTheme="minorHAnsi"/>
+                <w:b w:val="0"/>
+                <w:bCs w:val="0"/>
+                <w:color w:val="auto"/>
+                <w:sz w:val="22"/>
+                <w:szCs w:val="22"/>
+                <w:lang w:val="en-NL"/>
+              </w:rPr>
+            </w:pPr>
+            <w:r>
+              <w:rPr>
+                <w:rFonts w:asciiTheme="minorHAnsi" w:hAnsiTheme="minorHAnsi"/>
+                <w:b w:val="0"/>
+                <w:bCs w:val="0"/>
+                <w:color w:val="000000" w:themeColor="text1"/>
+                <w:sz w:val="22"/>
+                <w:szCs w:val="22"/>
+              </w:rPr>
+              <w:t>{{ key }}</w:t>
+            </w:r>
+          </w:p>
+        </w:tc>
+        <w:tc>
+          <w:tcPr>
+            <w:tcW w:w="0" w:type="auto"/>
+            <w:vAlign w:val="center"/>
+            <w:hideMark/>
+          </w:tcPr>
+          <w:p>
+            <w:pPr>
+              <w:pStyle w:val="Heading1"/>
+              <w:rPr>
+                <w:rFonts w:asciiTheme="minorHAnsi" w:hAnsiTheme="minorHAnsi"/>
+                <w:b w:val="0"/>
+                <w:bCs w:val="0"/>
+                <w:color w:val="auto"/>
+                <w:sz w:val="22"/>
+                <w:szCs w:val="22"/>
+                <w:lang w:val="en-NL"/>
+              </w:rPr>
+            </w:pPr>
+            <w:r>
+              <w:rPr>
+                <w:rFonts w:asciiTheme="minorHAnsi" w:hAnsiTheme="minorHAnsi"/>
+                <w:b w:val="0"/>
+                <w:bCs w:val="0"/>
+                <w:color w:val="000000" w:themeColor="text1"/>
+                <w:sz w:val="22"/>
+                <w:szCs w:val="22"/>
+              </w:rPr>
+              <w:t xml:space="preserve">{{ </w:t>
+            </w:r>
+            <w:proofErr w:type="spellStart"/>
+            <w:r>
+              <w:rPr>
+                <w:rFonts w:asciiTheme="minorHAnsi" w:hAnsiTheme="minorHAnsi"/>
+                <w:b w:val="0"/>
+                <w:bCs w:val="0"/>
+                <w:color w:val="000000" w:themeColor="text1"/>
+                <w:sz w:val="22"/>
+                <w:szCs w:val="22"/>
+              </w:rPr>
+              <w:t>detail.value</w:t>
+            </w:r>
+            <w:proofErr w:type="spellEnd"/>
+            <w:r>
+              <w:rPr>
+                <w:rFonts w:asciiTheme="minorHAnsi" w:hAnsiTheme="minorHAnsi"/>
+                <w:b w:val="0"/>
+                <w:bCs w:val="0"/>
+                <w:color w:val="000000" w:themeColor="text1"/>
+                <w:sz w:val="22"/>
+                <w:szCs w:val="22"/>
+              </w:rPr>
+              <w:t xml:space="preserve"> if "value" in detail else </w:t>
+            </w:r>
+            <w:proofErr w:type="spellStart"/>
+            <w:r>
+              <w:rPr>
+                <w:rFonts w:asciiTheme="minorHAnsi" w:hAnsiTheme="minorHAnsi"/>
+                <w:b w:val="0"/>
+                <w:bCs w:val="0"/>
+                <w:color w:val="000000" w:themeColor="text1"/>
+                <w:sz w:val="22"/>
+                <w:szCs w:val="22"/>
+              </w:rPr>
+              <w:t>detail.score</w:t>
+            </w:r>
+            <w:proofErr w:type="spellEnd"/>
+            <w:r>
+              <w:rPr>
+                <w:rFonts w:asciiTheme="minorHAnsi" w:hAnsiTheme="minorHAnsi"/>
+                <w:b w:val="0"/>
+                <w:bCs w:val="0"/>
+                <w:color w:val="000000" w:themeColor="text1"/>
+                <w:sz w:val="22"/>
+                <w:szCs w:val="22"/>
+              </w:rPr>
+              <w:t xml:space="preserve"> }}</w:t>
+            </w:r>
+          </w:p>
+        </w:tc>
+        <w:tc>
+          <w:tcPr>
+            <w:tcW w:w="0" w:type="auto"/>
+            <w:vAlign w:val="center"/>
+            <w:hideMark/>
+          </w:tcPr>
+          <w:p>
+            <w:pPr>
+              <w:pStyle w:val="Heading1"/>
+              <w:rPr>
+                <w:rFonts w:asciiTheme="minorHAnsi" w:hAnsiTheme="minorHAnsi"/>
+                <w:b w:val="0"/>
+                <w:bCs w:val="0"/>
+                <w:color w:val="auto"/>
+                <w:sz w:val="22"/>
+                <w:szCs w:val="22"/>
+                <w:lang w:val="en-NL"/>
+              </w:rPr>
+            </w:pPr>
+            <w:r>
+              <w:rPr>
+                <w:rFonts w:asciiTheme="minorHAnsi" w:hAnsiTheme="minorHAnsi"/>
+                <w:b w:val="0"/>
+                <w:bCs w:val="0"/>
+                <w:color w:val="auto"/>
+                <w:sz w:val="22"/>
+                <w:szCs w:val="22"/>
+                <w:lang w:val="en-NL"/>
+              </w:rPr>
+              <w:t xml:space="preserve">{{ </w:t>
+            </w:r>
+            <w:proofErr w:type="spellStart"/>
+            <w:r>
+              <w:rPr>
+                <w:rFonts w:asciiTheme="minorHAnsi" w:hAnsiTheme="minorHAnsi"/>
+                <w:b w:val="0"/>
+                <w:bCs w:val="0"/>
+                <w:color w:val="auto"/>
+                <w:sz w:val="22"/>
+                <w:szCs w:val="22"/>
+                <w:lang w:val="en-NL"/>
+              </w:rPr>
+              <w:t>detail.evidence</w:t>
+            </w:r>
+            <w:proofErr w:type="spellEnd"/>
+            <w:r>
+              <w:rPr>
+                <w:rFonts w:asciiTheme="minorHAnsi" w:hAnsiTheme="minorHAnsi"/>
+                <w:b w:val="0"/>
+                <w:bCs w:val="0"/>
+                <w:color w:val="auto"/>
+                <w:sz w:val="22"/>
+                <w:szCs w:val="22"/>
+                <w:lang w:val="en-NL"/>
+              </w:rPr>
+              <w:t xml:space="preserve"> }}</w:t>
+            </w:r>
+          </w:p>
+        </w:tc>
+      </w:tr>
+      <w:tr>
+        <w:trPr>
+          <w:tblCellSpacing w:w="15" w:type="dxa"/>
+        </w:trPr>
+        <w:tc>
+          <w:tcPr>
+            <w:tcW w:w="0" w:type="auto"/>
+            <w:vAlign w:val="center"/>
+            <w:hideMark/>
+          </w:tcPr>
+          <w:p>
+            <w:pPr>
+              <w:pStyle w:val="Heading1"/>
+              <w:rPr>
+                <w:rFonts w:asciiTheme="minorHAnsi" w:hAnsiTheme="minorHAnsi"/>
+                <w:b w:val="0"/>
+                <w:bCs w:val="0"/>
+                <w:color w:val="auto"/>
+                <w:sz w:val="22"/>
+                <w:szCs w:val="22"/>
+                <w:lang w:val="en-NL"/>
+              </w:rPr>
+            </w:pPr>
+            <w:r>
+              <w:rPr>
+                <w:rFonts w:asciiTheme="minorHAnsi" w:hAnsiTheme="minorHAnsi"/>
+                <w:b w:val="0"/>
+                <w:bCs w:val="0"/>
+                <w:color w:val="auto"/>
+                <w:sz w:val="22"/>
+                <w:szCs w:val="22"/>
+                <w:lang w:val="en-NL"/>
+              </w:rPr>
+              <w:t xml:space="preserve">{% </w:t>
+            </w:r>
+            <w:proofErr w:type="spellStart"/>
+            <w:r>
+              <w:rPr>
+                <w:rFonts w:asciiTheme="minorHAnsi" w:hAnsiTheme="minorHAnsi"/>
+                <w:b w:val="0"/>
+                <w:bCs w:val="0"/>
+                <w:color w:val="auto"/>
+                <w:sz w:val="22"/>
+                <w:szCs w:val="22"/>
+                <w:lang w:val="en-NL"/>
+              </w:rPr>
+              <w:t>endfor</w:t>
+            </w:r>
+            <w:proofErr w:type="spellEnd"/>
+            <w:r>
+              <w:rPr>
+                <w:rFonts w:asciiTheme="minorHAnsi" w:hAnsiTheme="minorHAnsi"/>
+                <w:b w:val="0"/>
+                <w:bCs w:val="0"/>
+                <w:color w:val="auto"/>
+                <w:sz w:val="22"/>
+                <w:szCs w:val="22"/>
+                <w:lang w:val="en-NL"/>
+              </w:rPr>
+              <w:t xml:space="preserve"> %}</w:t>
+            </w:r>
+          </w:p>
+        </w:tc>
+        <w:tc>
+          <w:tcPr>
+            <w:tcW w:w="0" w:type="auto"/>
+            <w:vAlign w:val="center"/>
+            <w:hideMark/>
+          </w:tcPr>
+          <w:p>
+            <w:pPr>
+              <w:pStyle w:val="Heading1"/>
+              <w:rPr>
+                <w:rFonts w:asciiTheme="minorHAnsi" w:hAnsiTheme="minorHAnsi"/>
+                <w:b w:val="0"/>
+                <w:bCs w:val="0"/>
+                <w:color w:val="auto"/>
+                <w:sz w:val="22"/>
+                <w:szCs w:val="22"/>
+                <w:lang w:val="en-NL"/>
+              </w:rPr>
+            </w:pPr>
+          </w:p>
+        </w:tc>
+        <w:tc>
+          <w:tcPr>
+            <w:tcW w:w="0" w:type="auto"/>
+            <w:vAlign w:val="center"/>
+            <w:hideMark/>
+          </w:tcPr>
+          <w:p>
+            <w:pPr>
+              <w:pStyle w:val="Heading1"/>
+              <w:rPr>
+                <w:rFonts w:asciiTheme="minorHAnsi" w:hAnsiTheme="minorHAnsi"/>
+                <w:b w:val="0"/>
+                <w:bCs w:val="0"/>
+                <w:color w:val="auto"/>
+                <w:sz w:val="22"/>
+                <w:szCs w:val="22"/>
+                <w:lang w:val="en-NL"/>
+              </w:rPr>
+            </w:pPr>
+          </w:p>
+        </w:tc>
+      </w:tr>
+    </w:tbl>
     <w:p>
       <w:pPr>
         <w:pStyle w:val="Heading2"/>
@@ -56,175 +584,6 @@
           <w:szCs w:val="22"/>
         </w:rPr>
       </w:pPr>
-      <w:r>
-        <w:rPr>
-          <w:rFonts w:asciiTheme="minorHAnsi" w:hAnsiTheme="minorHAnsi"/>
-          <w:color w:val="000000" w:themeColor="text1"/>
-          <w:sz w:val="22"/>
-          <w:szCs w:val="22"/>
-        </w:rPr>
-        <w:t>| Criterion | Value/Score | Evidence |</w:t>
-      </w:r>
-    </w:p>
-    <w:p>
-      <w:pPr>
-        <w:pStyle w:val="Heading2"/>
-        <w:rPr>
-          <w:rFonts w:asciiTheme="minorHAnsi" w:hAnsiTheme="minorHAnsi"/>
-          <w:color w:val="000000" w:themeColor="text1"/>
-          <w:sz w:val="22"/>
-          <w:szCs w:val="22"/>
-        </w:rPr>
-      </w:pPr>
-      <w:r>
-        <w:rPr>
-          <w:rFonts w:asciiTheme="minorHAnsi" w:hAnsiTheme="minorHAnsi"/>
-          <w:color w:val="000000" w:themeColor="text1"/>
-          <w:sz w:val="22"/>
-          <w:szCs w:val="22"/>
-        </w:rPr>
-        <w:t>{% for key, detail in candidate[0].items() if key != "Name" and key != "</w:t>
-      </w:r>
-      <w:proofErr w:type="spellStart"/>
-      <w:r>
-        <w:rPr>
-          <w:rFonts w:asciiTheme="minorHAnsi" w:hAnsiTheme="minorHAnsi"/>
-          <w:color w:val="000000" w:themeColor="text1"/>
-          <w:sz w:val="22"/>
-          <w:szCs w:val="22"/>
-        </w:rPr>
-        <w:t>template_name</w:t>
-      </w:r>
-      <w:proofErr w:type="spellEnd"/>
-      <w:r>
-        <w:rPr>
-          <w:rFonts w:asciiTheme="minorHAnsi" w:hAnsiTheme="minorHAnsi"/>
-          <w:color w:val="000000" w:themeColor="text1"/>
-          <w:sz w:val="22"/>
-          <w:szCs w:val="22"/>
-        </w:rPr>
-        <w:t>" %}</w:t>
-      </w:r>
-    </w:p>
-    <w:p>
-      <w:pPr>
-        <w:pStyle w:val="Heading2"/>
-        <w:rPr>
-          <w:rFonts w:asciiTheme="minorHAnsi" w:hAnsiTheme="minorHAnsi"/>
-          <w:color w:val="000000" w:themeColor="text1"/>
-          <w:sz w:val="22"/>
-          <w:szCs w:val="22"/>
-        </w:rPr>
-      </w:pPr>
-      <w:r>
-        <w:rPr>
-          <w:rFonts w:asciiTheme="minorHAnsi" w:hAnsiTheme="minorHAnsi"/>
-          <w:color w:val="000000" w:themeColor="text1"/>
-          <w:sz w:val="22"/>
-          <w:szCs w:val="22"/>
-        </w:rPr>
-        <w:t xml:space="preserve">| {{ key }} | {{ </w:t>
-      </w:r>
-      <w:proofErr w:type="spellStart"/>
-      <w:r>
-        <w:rPr>
-          <w:rFonts w:asciiTheme="minorHAnsi" w:hAnsiTheme="minorHAnsi"/>
-          <w:color w:val="000000" w:themeColor="text1"/>
-          <w:sz w:val="22"/>
-          <w:szCs w:val="22"/>
-        </w:rPr>
-        <w:t>detail.value</w:t>
-      </w:r>
-      <w:proofErr w:type="spellEnd"/>
-      <w:r>
-        <w:rPr>
-          <w:rFonts w:asciiTheme="minorHAnsi" w:hAnsiTheme="minorHAnsi"/>
-          <w:color w:val="000000" w:themeColor="text1"/>
-          <w:sz w:val="22"/>
-          <w:szCs w:val="22"/>
-        </w:rPr>
-        <w:t xml:space="preserve"> if "value" in detail else </w:t>
-      </w:r>
-      <w:proofErr w:type="spellStart"/>
-      <w:r>
-        <w:rPr>
-          <w:rFonts w:asciiTheme="minorHAnsi" w:hAnsiTheme="minorHAnsi"/>
-          <w:color w:val="000000" w:themeColor="text1"/>
-          <w:sz w:val="22"/>
-          <w:szCs w:val="22"/>
-        </w:rPr>
-        <w:t>detail.score</w:t>
-      </w:r>
-      <w:proofErr w:type="spellEnd"/>
-      <w:r>
-        <w:rPr>
-          <w:rFonts w:asciiTheme="minorHAnsi" w:hAnsiTheme="minorHAnsi"/>
-          <w:color w:val="000000" w:themeColor="text1"/>
-          <w:sz w:val="22"/>
-          <w:szCs w:val="22"/>
-        </w:rPr>
-        <w:t xml:space="preserve"> }} | {{ </w:t>
-      </w:r>
-      <w:proofErr w:type="spellStart"/>
-      <w:r>
-        <w:rPr>
-          <w:rFonts w:asciiTheme="minorHAnsi" w:hAnsiTheme="minorHAnsi"/>
-          <w:color w:val="000000" w:themeColor="text1"/>
-          <w:sz w:val="22"/>
-          <w:szCs w:val="22"/>
-        </w:rPr>
-        <w:t>detail.evidence</w:t>
-      </w:r>
-      <w:proofErr w:type="spellEnd"/>
-      <w:r>
-        <w:rPr>
-          <w:rFonts w:asciiTheme="minorHAnsi" w:hAnsiTheme="minorHAnsi"/>
-          <w:color w:val="000000" w:themeColor="text1"/>
-          <w:sz w:val="22"/>
-          <w:szCs w:val="22"/>
-        </w:rPr>
-        <w:t xml:space="preserve"> }} |</w:t>
-      </w:r>
-    </w:p>
-    <w:p>
-      <w:pPr>
-        <w:pStyle w:val="Heading2"/>
-        <w:rPr>
-          <w:rFonts w:asciiTheme="minorHAnsi" w:hAnsiTheme="minorHAnsi"/>
-          <w:color w:val="000000" w:themeColor="text1"/>
-          <w:sz w:val="22"/>
-          <w:szCs w:val="22"/>
-        </w:rPr>
-      </w:pPr>
-      <w:r>
-        <w:rPr>
-          <w:rFonts w:asciiTheme="minorHAnsi" w:hAnsiTheme="minorHAnsi"/>
-          <w:color w:val="000000" w:themeColor="text1"/>
-          <w:sz w:val="22"/>
-          <w:szCs w:val="22"/>
-        </w:rPr>
-        <w:t xml:space="preserve">{% </w:t>
-      </w:r>
-      <w:proofErr w:type="spellStart"/>
-      <w:r>
-        <w:rPr>
-          <w:rFonts w:asciiTheme="minorHAnsi" w:hAnsiTheme="minorHAnsi"/>
-          <w:color w:val="000000" w:themeColor="text1"/>
-          <w:sz w:val="22"/>
-          <w:szCs w:val="22"/>
-        </w:rPr>
-        <w:t>endfor</w:t>
-      </w:r>
-      <w:proofErr w:type="spellEnd"/>
-      <w:r>
-        <w:rPr>
-          <w:rFonts w:asciiTheme="minorHAnsi" w:hAnsiTheme="minorHAnsi"/>
-          <w:color w:val="000000" w:themeColor="text1"/>
-          <w:sz w:val="22"/>
-          <w:szCs w:val="22"/>
-        </w:rPr>
-        <w:t xml:space="preserve"> %}</w:t>
-      </w:r>
     </w:p>
     <w:sectPr>
       <w:pgSz w:w="12240" w:h="15840"/>

</xml_diff>